<commit_message>
Trying to troubleshoot deployment
</commit_message>
<xml_diff>
--- a/Setup.docx
+++ b/Setup.docx
@@ -1512,6 +1512,236 @@
           <w:iCs/>
         </w:rPr>
         <w:t>9. Add NODE_ENV = production in .env file</w:t>
+      </w:r>
+    </w:p>
+    <w:p>
+      <w:pPr>
+        <w:rPr>
+          <w:bCs/>
+          <w:iCs/>
+        </w:rPr>
+      </w:pPr>
+      <w:r>
+        <w:rPr>
+          <w:bCs/>
+          <w:iCs/>
+        </w:rPr>
+        <w:t>10. The baseURL in axios for localhost is fine but in production or when we deploy it, we do not know what URL will be given to us, so we need to make it dynamic:</w:t>
+      </w:r>
+    </w:p>
+    <w:p>
+      <w:pPr>
+        <w:rPr>
+          <w:bCs/>
+          <w:iCs/>
+        </w:rPr>
+      </w:pPr>
+      <w:r>
+        <w:rPr>
+          <w:bCs/>
+          <w:iCs/>
+        </w:rPr>
+        <w:t>const BASE_URL = import.meta.env.MODE === "development" ? "http://localhost:5001/api" : "/api"</w:t>
+      </w:r>
+    </w:p>
+    <w:p>
+      <w:pPr>
+        <w:rPr>
+          <w:bCs/>
+          <w:iCs/>
+        </w:rPr>
+      </w:pPr>
+      <w:r>
+        <w:rPr>
+          <w:bCs/>
+          <w:iCs/>
+        </w:rPr>
+        <w:t>and change the baseURL: BASE_URL</w:t>
+      </w:r>
+    </w:p>
+    <w:p>
+      <w:pPr>
+        <w:rPr>
+          <w:bCs/>
+          <w:iCs/>
+        </w:rPr>
+      </w:pPr>
+      <w:r>
+        <w:rPr>
+          <w:bCs/>
+          <w:iCs/>
+        </w:rPr>
+        <w:t xml:space="preserve">11. Now, </w:t>
+      </w:r>
+    </w:p>
+    <w:p>
+      <w:pPr>
+        <w:rPr>
+          <w:bCs/>
+          <w:iCs/>
+        </w:rPr>
+      </w:pPr>
+      <w:r>
+        <w:rPr>
+          <w:bCs/>
+          <w:iCs/>
+        </w:rPr>
+        <w:t>Git add .</w:t>
+      </w:r>
+    </w:p>
+    <w:p>
+      <w:pPr>
+        <w:rPr>
+          <w:bCs/>
+          <w:iCs/>
+        </w:rPr>
+      </w:pPr>
+      <w:r>
+        <w:rPr>
+          <w:bCs/>
+          <w:iCs/>
+        </w:rPr>
+        <w:t>Git commit -m “prepared for deployment”</w:t>
+      </w:r>
+    </w:p>
+    <w:p>
+      <w:pPr>
+        <w:rPr>
+          <w:bCs/>
+          <w:iCs/>
+        </w:rPr>
+      </w:pPr>
+      <w:r>
+        <w:rPr>
+          <w:bCs/>
+          <w:iCs/>
+        </w:rPr>
+        <w:t>Git push</w:t>
+      </w:r>
+    </w:p>
+    <w:p>
+      <w:pPr>
+        <w:rPr>
+          <w:bCs/>
+          <w:iCs/>
+        </w:rPr>
+      </w:pPr>
+      <w:r>
+        <w:rPr>
+          <w:bCs/>
+          <w:iCs/>
+        </w:rPr>
+        <w:t>12. Now go to render.com, select the project’s github repo and then change the build command to rpm run build and start command to npm run start.</w:t>
+      </w:r>
+    </w:p>
+    <w:p>
+      <w:pPr>
+        <w:rPr>
+          <w:bCs/>
+          <w:iCs/>
+        </w:rPr>
+      </w:pPr>
+      <w:r>
+        <w:rPr>
+          <w:bCs/>
+          <w:iCs/>
+        </w:rPr>
+        <w:t>13. Go to environment variable and paste all the variables from .env file, just remove NODE_ENV</w:t>
+      </w:r>
+    </w:p>
+    <w:p>
+      <w:pPr>
+        <w:rPr>
+          <w:bCs/>
+          <w:iCs/>
+        </w:rPr>
+      </w:pPr>
+      <w:r>
+        <w:rPr>
+          <w:bCs/>
+          <w:iCs/>
+        </w:rPr>
+        <w:t>Troubleshooting Deployment</w:t>
+      </w:r>
+    </w:p>
+    <w:p>
+      <w:pPr>
+        <w:rPr>
+          <w:bCs/>
+          <w:iCs/>
+        </w:rPr>
+      </w:pPr>
+      <w:r>
+        <w:rPr>
+          <w:bCs/>
+          <w:iCs/>
+        </w:rPr>
+        <w:t xml:space="preserve">14. </w:t>
+      </w:r>
+      <w:r>
+        <w:rPr>
+          <w:bCs/>
+          <w:iCs/>
+        </w:rPr>
+        <w:t>npm install --save-dev --prefix frontend vite</w:t>
+      </w:r>
+      <w:r>
+        <w:rPr>
+          <w:bCs/>
+          <w:iCs/>
+        </w:rPr>
+        <w:t xml:space="preserve"> </w:t>
+      </w:r>
+      <w:r>
+        <w:rPr>
+          <w:bCs/>
+          <w:iCs/>
+        </w:rPr>
+        <w:t>in frontend</w:t>
+      </w:r>
+      <w:r>
+        <w:rPr>
+          <w:bCs/>
+          <w:iCs/>
+        </w:rPr>
+        <w:t>(Troubleshooting while deploying)</w:t>
+      </w:r>
+    </w:p>
+    <w:p>
+      <w:pPr>
+        <w:rPr>
+          <w:bCs/>
+          <w:iCs/>
+        </w:rPr>
+      </w:pPr>
+      <w:r>
+        <w:rPr>
+          <w:bCs/>
+          <w:iCs/>
+        </w:rPr>
+        <w:t>15. Add a .reder.yaml file</w:t>
+      </w:r>
+    </w:p>
+    <w:p>
+      <w:pPr>
+        <w:rPr>
+          <w:bCs/>
+          <w:iCs/>
+        </w:rPr>
+      </w:pPr>
+      <w:r>
+        <w:rPr>
+          <w:bCs/>
+          <w:iCs/>
+        </w:rPr>
+        <w:t xml:space="preserve">16. install cross env in root: </w:t>
+      </w:r>
+      <w:r>
+        <w:rPr>
+          <w:bCs/>
+          <w:iCs/>
+        </w:rPr>
+        <w:t>npm install --save-dev cross-env</w:t>
       </w:r>
       <w:bookmarkStart w:id="0" w:name="_GoBack"/>
       <w:bookmarkEnd w:id="0"/>

</xml_diff>